<commit_message>
Se crea diagrama de actividades
</commit_message>
<xml_diff>
--- a/DOCUMENTOS FINALES/DIAGRAMA DE ACTIVIDADES.docx
+++ b/DOCUMENTOS FINALES/DIAGRAMA DE ACTIVIDADES.docx
@@ -542,8 +542,6 @@
         </w:rPr>
         <w:t>Tabla de Contenido</w:t>
       </w:r>
-      <w:bookmarkStart w:id="0" w:name="_GoBack"/>
-      <w:bookmarkEnd w:id="0"/>
     </w:p>
     <w:p>
       <w:pPr>
@@ -928,46 +926,6 @@
     </w:p>
     <w:p>
       <w:pPr>
-        <w:jc w:val="right"/>
-        <w:rPr>
-          <w:rFonts w:ascii="Arial" w:hAnsi="Arial" w:cs="Arial"/>
-          <w:sz w:val="24"/>
-          <w:szCs w:val="24"/>
-        </w:rPr>
-      </w:pPr>
-    </w:p>
-    <w:p>
-      <w:pPr>
-        <w:jc w:val="right"/>
-        <w:rPr>
-          <w:rFonts w:ascii="Arial" w:hAnsi="Arial" w:cs="Arial"/>
-          <w:sz w:val="24"/>
-          <w:szCs w:val="24"/>
-        </w:rPr>
-      </w:pPr>
-    </w:p>
-    <w:p>
-      <w:pPr>
-        <w:jc w:val="right"/>
-        <w:rPr>
-          <w:rFonts w:ascii="Arial" w:hAnsi="Arial" w:cs="Arial"/>
-          <w:sz w:val="24"/>
-          <w:szCs w:val="24"/>
-        </w:rPr>
-      </w:pPr>
-    </w:p>
-    <w:p>
-      <w:pPr>
-        <w:jc w:val="right"/>
-        <w:rPr>
-          <w:rFonts w:ascii="Arial" w:hAnsi="Arial" w:cs="Arial"/>
-          <w:sz w:val="24"/>
-          <w:szCs w:val="24"/>
-        </w:rPr>
-      </w:pPr>
-    </w:p>
-    <w:p>
-      <w:pPr>
         <w:pStyle w:val="Prrafodelista"/>
         <w:numPr>
           <w:ilvl w:val="0"/>
@@ -982,7 +940,7 @@
           <w:szCs w:val="24"/>
         </w:rPr>
       </w:pPr>
-      <w:bookmarkStart w:id="1" w:name="_Toc493779335"/>
+      <w:bookmarkStart w:id="0" w:name="_Toc493779335"/>
       <w:r>
         <w:rPr>
           <w:rFonts w:ascii="Arial" w:hAnsi="Arial" w:cs="Arial"/>
@@ -990,8 +948,10 @@
           <w:sz w:val="24"/>
           <w:szCs w:val="24"/>
         </w:rPr>
-        <w:t>Diagrama de actividades Registro de Usuarios</w:t>
+        <w:t xml:space="preserve">Diagrama de actividades </w:t>
       </w:r>
+      <w:bookmarkStart w:id="1" w:name="_GoBack"/>
+      <w:bookmarkEnd w:id="0"/>
       <w:bookmarkEnd w:id="1"/>
     </w:p>
     <w:p>
@@ -1009,23 +969,18 @@
     <w:p>
       <w:pPr>
         <w:pStyle w:val="Prrafodelista"/>
+        <w:ind w:left="0"/>
         <w:jc w:val="both"/>
-        <w:rPr>
-          <w:rFonts w:ascii="Arial" w:hAnsi="Arial" w:cs="Arial"/>
-          <w:b/>
-          <w:sz w:val="24"/>
-          <w:szCs w:val="24"/>
-        </w:rPr>
       </w:pPr>
       <w:r>
         <w:rPr>
           <w:noProof/>
         </w:rPr>
         <w:drawing>
-          <wp:inline distT="0" distB="0" distL="0" distR="0">
-            <wp:extent cx="5612130" cy="5939543"/>
-            <wp:effectExtent l="0" t="0" r="7620" b="4445"/>
-            <wp:docPr id="1" name="Imagen 1" descr="C:\Users\ACER-PC\AppData\Local\Microsoft\Windows\INetCache\Content.Word\DIAGRAMA_ACTIVIDADES.JPEG"/>
+          <wp:inline distT="0" distB="0" distL="0" distR="0" wp14:anchorId="5458BFC2" wp14:editId="1ADABFC8">
+            <wp:extent cx="5743575" cy="7791450"/>
+            <wp:effectExtent l="0" t="0" r="9525" b="0"/>
+            <wp:docPr id="1" name="Imagen 1"/>
             <wp:cNvGraphicFramePr>
               <a:graphicFrameLocks xmlns:a="http://schemas.openxmlformats.org/drawingml/2006/main" noChangeAspect="1"/>
             </wp:cNvGraphicFramePr>
@@ -1033,36 +988,23 @@
               <a:graphicData uri="http://schemas.openxmlformats.org/drawingml/2006/picture">
                 <pic:pic xmlns:pic="http://schemas.openxmlformats.org/drawingml/2006/picture">
                   <pic:nvPicPr>
-                    <pic:cNvPr id="0" name="Picture 1" descr="C:\Users\ACER-PC\AppData\Local\Microsoft\Windows\INetCache\Content.Word\DIAGRAMA_ACTIVIDADES.JPEG"/>
-                    <pic:cNvPicPr>
-                      <a:picLocks noChangeAspect="1" noChangeArrowheads="1"/>
-                    </pic:cNvPicPr>
+                    <pic:cNvPr id="1" name=""/>
+                    <pic:cNvPicPr/>
                   </pic:nvPicPr>
                   <pic:blipFill>
-                    <a:blip r:embed="rId6">
-                      <a:extLst>
-                        <a:ext uri="{28A0092B-C50C-407E-A947-70E740481C1C}">
-                          <a14:useLocalDpi xmlns:a14="http://schemas.microsoft.com/office/drawing/2010/main" val="0"/>
-                        </a:ext>
-                      </a:extLst>
-                    </a:blip>
-                    <a:srcRect/>
+                    <a:blip r:embed="rId6"/>
                     <a:stretch>
                       <a:fillRect/>
                     </a:stretch>
                   </pic:blipFill>
-                  <pic:spPr bwMode="auto">
+                  <pic:spPr>
                     <a:xfrm>
                       <a:off x="0" y="0"/>
-                      <a:ext cx="5612130" cy="5939543"/>
+                      <a:ext cx="5743575" cy="7791450"/>
                     </a:xfrm>
                     <a:prstGeom prst="rect">
                       <a:avLst/>
                     </a:prstGeom>
-                    <a:noFill/>
-                    <a:ln>
-                      <a:noFill/>
-                    </a:ln>
                   </pic:spPr>
                 </pic:pic>
               </a:graphicData>
@@ -1071,7 +1013,6 @@
         </w:drawing>
       </w:r>
     </w:p>
-    <w:p/>
     <w:sectPr>
       <w:pgSz w:w="12240" w:h="15840"/>
       <w:pgMar w:top="1417" w:right="1701" w:bottom="1417" w:left="1701" w:header="708" w:footer="708" w:gutter="0"/>
@@ -1950,7 +1891,7 @@
 </file>
 
 <file path=customXml/itemProps1.xml><?xml version="1.0" encoding="utf-8"?>
-<ds:datastoreItem xmlns:ds="http://schemas.openxmlformats.org/officeDocument/2006/customXml" ds:itemID="{031DA168-B8BD-4803-8C0A-154129160F17}">
+<ds:datastoreItem xmlns:ds="http://schemas.openxmlformats.org/officeDocument/2006/customXml" ds:itemID="{FD099F42-2360-4A0F-86E6-7891EBD8B1DB}">
   <ds:schemaRefs>
     <ds:schemaRef ds:uri="http://schemas.openxmlformats.org/officeDocument/2006/bibliography"/>
   </ds:schemaRefs>

</xml_diff>

<commit_message>
Se corrigen segun normas icontec
</commit_message>
<xml_diff>
--- a/DOCUMENTOS FINALES/DIAGRAMA DE ACTIVIDADES.docx
+++ b/DOCUMENTOS FINALES/DIAGRAMA DE ACTIVIDADES.docx
@@ -512,6 +512,8 @@
           <w:szCs w:val="24"/>
         </w:rPr>
       </w:pPr>
+      <w:bookmarkStart w:id="0" w:name="_GoBack"/>
+      <w:bookmarkEnd w:id="0"/>
     </w:p>
     <w:p>
       <w:pPr>
@@ -896,36 +898,6 @@
     </w:p>
     <w:p>
       <w:pPr>
-        <w:jc w:val="right"/>
-        <w:rPr>
-          <w:rFonts w:ascii="Arial" w:hAnsi="Arial" w:cs="Arial"/>
-          <w:sz w:val="24"/>
-          <w:szCs w:val="24"/>
-        </w:rPr>
-      </w:pPr>
-    </w:p>
-    <w:p>
-      <w:pPr>
-        <w:jc w:val="right"/>
-        <w:rPr>
-          <w:rFonts w:ascii="Arial" w:hAnsi="Arial" w:cs="Arial"/>
-          <w:sz w:val="24"/>
-          <w:szCs w:val="24"/>
-        </w:rPr>
-      </w:pPr>
-    </w:p>
-    <w:p>
-      <w:pPr>
-        <w:jc w:val="right"/>
-        <w:rPr>
-          <w:rFonts w:ascii="Arial" w:hAnsi="Arial" w:cs="Arial"/>
-          <w:sz w:val="24"/>
-          <w:szCs w:val="24"/>
-        </w:rPr>
-      </w:pPr>
-    </w:p>
-    <w:p>
-      <w:pPr>
         <w:pStyle w:val="Prrafodelista"/>
         <w:numPr>
           <w:ilvl w:val="0"/>
@@ -940,7 +912,7 @@
           <w:szCs w:val="24"/>
         </w:rPr>
       </w:pPr>
-      <w:bookmarkStart w:id="0" w:name="_Toc493779335"/>
+      <w:bookmarkStart w:id="1" w:name="_Toc493779335"/>
       <w:r>
         <w:rPr>
           <w:rFonts w:ascii="Arial" w:hAnsi="Arial" w:cs="Arial"/>
@@ -950,21 +922,7 @@
         </w:rPr>
         <w:t xml:space="preserve">Diagrama de actividades </w:t>
       </w:r>
-      <w:bookmarkStart w:id="1" w:name="_GoBack"/>
-      <w:bookmarkEnd w:id="0"/>
       <w:bookmarkEnd w:id="1"/>
-    </w:p>
-    <w:p>
-      <w:pPr>
-        <w:pStyle w:val="Prrafodelista"/>
-        <w:jc w:val="both"/>
-        <w:rPr>
-          <w:rFonts w:ascii="Arial" w:hAnsi="Arial" w:cs="Arial"/>
-          <w:b/>
-          <w:sz w:val="24"/>
-          <w:szCs w:val="24"/>
-        </w:rPr>
-      </w:pPr>
     </w:p>
     <w:p>
       <w:pPr>
@@ -978,8 +936,8 @@
         </w:rPr>
         <w:drawing>
           <wp:inline distT="0" distB="0" distL="0" distR="0" wp14:anchorId="5458BFC2" wp14:editId="1ADABFC8">
-            <wp:extent cx="5743575" cy="7791450"/>
-            <wp:effectExtent l="0" t="0" r="9525" b="0"/>
+            <wp:extent cx="5743575" cy="7423484"/>
+            <wp:effectExtent l="0" t="0" r="0" b="6350"/>
             <wp:docPr id="1" name="Imagen 1"/>
             <wp:cNvGraphicFramePr>
               <a:graphicFrameLocks xmlns:a="http://schemas.openxmlformats.org/drawingml/2006/main" noChangeAspect="1"/>
@@ -992,7 +950,7 @@
                     <pic:cNvPicPr/>
                   </pic:nvPicPr>
                   <pic:blipFill>
-                    <a:blip r:embed="rId6"/>
+                    <a:blip r:embed="rId8"/>
                     <a:stretch>
                       <a:fillRect/>
                     </a:stretch>
@@ -1000,7 +958,7 @@
                   <pic:spPr>
                     <a:xfrm>
                       <a:off x="0" y="0"/>
-                      <a:ext cx="5743575" cy="7791450"/>
+                      <a:ext cx="5744135" cy="7424208"/>
                     </a:xfrm>
                     <a:prstGeom prst="rect">
                       <a:avLst/>
@@ -1014,13 +972,111 @@
       </w:r>
     </w:p>
     <w:sectPr>
+      <w:footerReference w:type="default" r:id="rId9"/>
       <w:pgSz w:w="12240" w:h="15840"/>
-      <w:pgMar w:top="1417" w:right="1701" w:bottom="1417" w:left="1701" w:header="708" w:footer="708" w:gutter="0"/>
+      <w:pgMar w:top="1701" w:right="1134" w:bottom="1701" w:left="2268" w:header="708" w:footer="708" w:gutter="0"/>
       <w:cols w:space="708"/>
+      <w:titlePg/>
       <w:docGrid w:linePitch="360"/>
     </w:sectPr>
   </w:body>
 </w:document>
+</file>
+
+<file path=word/endnotes.xml><?xml version="1.0" encoding="utf-8"?>
+<w:endnotes xmlns:wpc="http://schemas.microsoft.com/office/word/2010/wordprocessingCanvas" xmlns:cx="http://schemas.microsoft.com/office/drawing/2014/chartex" xmlns:cx1="http://schemas.microsoft.com/office/drawing/2015/9/8/chartex" xmlns:cx2="http://schemas.microsoft.com/office/drawing/2015/10/21/chartex" xmlns:cx3="http://schemas.microsoft.com/office/drawing/2016/5/9/chartex" xmlns:cx4="http://schemas.microsoft.com/office/drawing/2016/5/10/chartex" xmlns:cx5="http://schemas.microsoft.com/office/drawing/2016/5/11/chartex" xmlns:cx6="http://schemas.microsoft.com/office/drawing/2016/5/12/chartex" xmlns:cx7="http://schemas.microsoft.com/office/drawing/2016/5/13/chartex" xmlns:cx8="http://schemas.microsoft.com/office/drawing/2016/5/14/chartex" xmlns:mc="http://schemas.openxmlformats.org/markup-compatibility/2006" xmlns:aink="http://schemas.microsoft.com/office/drawing/2016/ink" xmlns:am3d="http://schemas.microsoft.com/office/drawing/2017/model3d" xmlns:o="urn:schemas-microsoft-com:office:office" xmlns:r="http://schemas.openxmlformats.org/officeDocument/2006/relationships" xmlns:m="http://schemas.openxmlformats.org/officeDocument/2006/math" xmlns:v="urn:schemas-microsoft-com:vml" xmlns:wp14="http://schemas.microsoft.com/office/word/2010/wordprocessingDrawing" xmlns:wp="http://schemas.openxmlformats.org/drawingml/2006/wordprocessingDrawing" xmlns:w10="urn:schemas-microsoft-com:office:word" xmlns:w="http://schemas.openxmlformats.org/wordprocessingml/2006/main" xmlns:w14="http://schemas.microsoft.com/office/word/2010/wordml" xmlns:w15="http://schemas.microsoft.com/office/word/2012/wordml" xmlns:w16cid="http://schemas.microsoft.com/office/word/2016/wordml/cid" xmlns:w16se="http://schemas.microsoft.com/office/word/2015/wordml/symex" xmlns:wpg="http://schemas.microsoft.com/office/word/2010/wordprocessingGroup" xmlns:wpi="http://schemas.microsoft.com/office/word/2010/wordprocessingInk" xmlns:wne="http://schemas.microsoft.com/office/word/2006/wordml" xmlns:wps="http://schemas.microsoft.com/office/word/2010/wordprocessingShape" mc:Ignorable="w14 w15 w16se w16cid wp14">
+  <w:endnote w:type="separator" w:id="-1">
+    <w:p>
+      <w:pPr>
+        <w:spacing w:after="0" w:line="240" w:lineRule="auto"/>
+      </w:pPr>
+      <w:r>
+        <w:separator/>
+      </w:r>
+    </w:p>
+  </w:endnote>
+  <w:endnote w:type="continuationSeparator" w:id="0">
+    <w:p>
+      <w:pPr>
+        <w:spacing w:after="0" w:line="240" w:lineRule="auto"/>
+      </w:pPr>
+      <w:r>
+        <w:continuationSeparator/>
+      </w:r>
+    </w:p>
+  </w:endnote>
+</w:endnotes>
+</file>
+
+<file path=word/footer1.xml><?xml version="1.0" encoding="utf-8"?>
+<w:ftr xmlns:wpc="http://schemas.microsoft.com/office/word/2010/wordprocessingCanvas" xmlns:cx="http://schemas.microsoft.com/office/drawing/2014/chartex" xmlns:cx1="http://schemas.microsoft.com/office/drawing/2015/9/8/chartex" xmlns:cx2="http://schemas.microsoft.com/office/drawing/2015/10/21/chartex" xmlns:cx3="http://schemas.microsoft.com/office/drawing/2016/5/9/chartex" xmlns:cx4="http://schemas.microsoft.com/office/drawing/2016/5/10/chartex" xmlns:cx5="http://schemas.microsoft.com/office/drawing/2016/5/11/chartex" xmlns:cx6="http://schemas.microsoft.com/office/drawing/2016/5/12/chartex" xmlns:cx7="http://schemas.microsoft.com/office/drawing/2016/5/13/chartex" xmlns:cx8="http://schemas.microsoft.com/office/drawing/2016/5/14/chartex" xmlns:mc="http://schemas.openxmlformats.org/markup-compatibility/2006" xmlns:aink="http://schemas.microsoft.com/office/drawing/2016/ink" xmlns:am3d="http://schemas.microsoft.com/office/drawing/2017/model3d" xmlns:o="urn:schemas-microsoft-com:office:office" xmlns:r="http://schemas.openxmlformats.org/officeDocument/2006/relationships" xmlns:m="http://schemas.openxmlformats.org/officeDocument/2006/math" xmlns:v="urn:schemas-microsoft-com:vml" xmlns:wp14="http://schemas.microsoft.com/office/word/2010/wordprocessingDrawing" xmlns:wp="http://schemas.openxmlformats.org/drawingml/2006/wordprocessingDrawing" xmlns:w10="urn:schemas-microsoft-com:office:word" xmlns:w="http://schemas.openxmlformats.org/wordprocessingml/2006/main" xmlns:w14="http://schemas.microsoft.com/office/word/2010/wordml" xmlns:w15="http://schemas.microsoft.com/office/word/2012/wordml" xmlns:w16cid="http://schemas.microsoft.com/office/word/2016/wordml/cid" xmlns:w16se="http://schemas.microsoft.com/office/word/2015/wordml/symex" xmlns:wpg="http://schemas.microsoft.com/office/word/2010/wordprocessingGroup" xmlns:wpi="http://schemas.microsoft.com/office/word/2010/wordprocessingInk" xmlns:wne="http://schemas.microsoft.com/office/word/2006/wordml" xmlns:wps="http://schemas.microsoft.com/office/word/2010/wordprocessingShape" mc:Ignorable="w14 w15 w16se w16cid wp14">
+  <w:sdt>
+    <w:sdtPr>
+      <w:id w:val="-825048134"/>
+      <w:docPartObj>
+        <w:docPartGallery w:val="Page Numbers (Bottom of Page)"/>
+        <w:docPartUnique/>
+      </w:docPartObj>
+    </w:sdtPr>
+    <w:sdtContent>
+      <w:p>
+        <w:pPr>
+          <w:pStyle w:val="Piedepgina"/>
+          <w:jc w:val="center"/>
+        </w:pPr>
+        <w:r>
+          <w:fldChar w:fldCharType="begin"/>
+        </w:r>
+        <w:r>
+          <w:instrText>PAGE   \* MERGEFORMAT</w:instrText>
+        </w:r>
+        <w:r>
+          <w:fldChar w:fldCharType="separate"/>
+        </w:r>
+        <w:r>
+          <w:rPr>
+            <w:noProof/>
+            <w:lang w:val="es-ES"/>
+          </w:rPr>
+          <w:t>4</w:t>
+        </w:r>
+        <w:r>
+          <w:fldChar w:fldCharType="end"/>
+        </w:r>
+      </w:p>
+    </w:sdtContent>
+  </w:sdt>
+  <w:p>
+    <w:pPr>
+      <w:pStyle w:val="Piedepgina"/>
+    </w:pPr>
+  </w:p>
+</w:ftr>
+</file>
+
+<file path=word/footnotes.xml><?xml version="1.0" encoding="utf-8"?>
+<w:footnotes xmlns:wpc="http://schemas.microsoft.com/office/word/2010/wordprocessingCanvas" xmlns:cx="http://schemas.microsoft.com/office/drawing/2014/chartex" xmlns:cx1="http://schemas.microsoft.com/office/drawing/2015/9/8/chartex" xmlns:cx2="http://schemas.microsoft.com/office/drawing/2015/10/21/chartex" xmlns:cx3="http://schemas.microsoft.com/office/drawing/2016/5/9/chartex" xmlns:cx4="http://schemas.microsoft.com/office/drawing/2016/5/10/chartex" xmlns:cx5="http://schemas.microsoft.com/office/drawing/2016/5/11/chartex" xmlns:cx6="http://schemas.microsoft.com/office/drawing/2016/5/12/chartex" xmlns:cx7="http://schemas.microsoft.com/office/drawing/2016/5/13/chartex" xmlns:cx8="http://schemas.microsoft.com/office/drawing/2016/5/14/chartex" xmlns:mc="http://schemas.openxmlformats.org/markup-compatibility/2006" xmlns:aink="http://schemas.microsoft.com/office/drawing/2016/ink" xmlns:am3d="http://schemas.microsoft.com/office/drawing/2017/model3d" xmlns:o="urn:schemas-microsoft-com:office:office" xmlns:r="http://schemas.openxmlformats.org/officeDocument/2006/relationships" xmlns:m="http://schemas.openxmlformats.org/officeDocument/2006/math" xmlns:v="urn:schemas-microsoft-com:vml" xmlns:wp14="http://schemas.microsoft.com/office/word/2010/wordprocessingDrawing" xmlns:wp="http://schemas.openxmlformats.org/drawingml/2006/wordprocessingDrawing" xmlns:w10="urn:schemas-microsoft-com:office:word" xmlns:w="http://schemas.openxmlformats.org/wordprocessingml/2006/main" xmlns:w14="http://schemas.microsoft.com/office/word/2010/wordml" xmlns:w15="http://schemas.microsoft.com/office/word/2012/wordml" xmlns:w16cid="http://schemas.microsoft.com/office/word/2016/wordml/cid" xmlns:w16se="http://schemas.microsoft.com/office/word/2015/wordml/symex" xmlns:wpg="http://schemas.microsoft.com/office/word/2010/wordprocessingGroup" xmlns:wpi="http://schemas.microsoft.com/office/word/2010/wordprocessingInk" xmlns:wne="http://schemas.microsoft.com/office/word/2006/wordml" xmlns:wps="http://schemas.microsoft.com/office/word/2010/wordprocessingShape" mc:Ignorable="w14 w15 w16se w16cid wp14">
+  <w:footnote w:type="separator" w:id="-1">
+    <w:p>
+      <w:pPr>
+        <w:spacing w:after="0" w:line="240" w:lineRule="auto"/>
+      </w:pPr>
+      <w:r>
+        <w:separator/>
+      </w:r>
+    </w:p>
+  </w:footnote>
+  <w:footnote w:type="continuationSeparator" w:id="0">
+    <w:p>
+      <w:pPr>
+        <w:spacing w:after="0" w:line="240" w:lineRule="auto"/>
+      </w:pPr>
+      <w:r>
+        <w:continuationSeparator/>
+      </w:r>
+    </w:p>
+  </w:footnote>
+</w:footnotes>
 </file>
 
 <file path=word/numbering.xml><?xml version="1.0" encoding="utf-8"?>
@@ -1588,6 +1644,56 @@
       <w:sz w:val="24"/>
     </w:rPr>
   </w:style>
+  <w:style w:type="paragraph" w:styleId="Encabezado">
+    <w:name w:val="header"/>
+    <w:basedOn w:val="Normal"/>
+    <w:link w:val="EncabezadoCar"/>
+    <w:uiPriority w:val="99"/>
+    <w:unhideWhenUsed/>
+    <w:rsid w:val="00CD6C1E"/>
+    <w:pPr>
+      <w:tabs>
+        <w:tab w:val="center" w:pos="4419"/>
+        <w:tab w:val="right" w:pos="8838"/>
+      </w:tabs>
+      <w:spacing w:after="0" w:line="240" w:lineRule="auto"/>
+    </w:pPr>
+  </w:style>
+  <w:style w:type="character" w:customStyle="1" w:styleId="EncabezadoCar">
+    <w:name w:val="Encabezado Car"/>
+    <w:basedOn w:val="Fuentedeprrafopredeter"/>
+    <w:link w:val="Encabezado"/>
+    <w:uiPriority w:val="99"/>
+    <w:rsid w:val="00CD6C1E"/>
+    <w:rPr>
+      <w:rFonts w:eastAsia="Batang"/>
+    </w:rPr>
+  </w:style>
+  <w:style w:type="paragraph" w:styleId="Piedepgina">
+    <w:name w:val="footer"/>
+    <w:basedOn w:val="Normal"/>
+    <w:link w:val="PiedepginaCar"/>
+    <w:uiPriority w:val="99"/>
+    <w:unhideWhenUsed/>
+    <w:rsid w:val="00CD6C1E"/>
+    <w:pPr>
+      <w:tabs>
+        <w:tab w:val="center" w:pos="4419"/>
+        <w:tab w:val="right" w:pos="8838"/>
+      </w:tabs>
+      <w:spacing w:after="0" w:line="240" w:lineRule="auto"/>
+    </w:pPr>
+  </w:style>
+  <w:style w:type="character" w:customStyle="1" w:styleId="PiedepginaCar">
+    <w:name w:val="Pie de página Car"/>
+    <w:basedOn w:val="Fuentedeprrafopredeter"/>
+    <w:link w:val="Piedepgina"/>
+    <w:uiPriority w:val="99"/>
+    <w:rsid w:val="00CD6C1E"/>
+    <w:rPr>
+      <w:rFonts w:eastAsia="Batang"/>
+    </w:rPr>
+  </w:style>
 </w:styles>
 </file>
 
@@ -1891,7 +1997,7 @@
 </file>
 
 <file path=customXml/itemProps1.xml><?xml version="1.0" encoding="utf-8"?>
-<ds:datastoreItem xmlns:ds="http://schemas.openxmlformats.org/officeDocument/2006/customXml" ds:itemID="{FD099F42-2360-4A0F-86E6-7891EBD8B1DB}">
+<ds:datastoreItem xmlns:ds="http://schemas.openxmlformats.org/officeDocument/2006/customXml" ds:itemID="{70AD7E14-1911-4648-BB9D-4966B5175A06}">
   <ds:schemaRefs>
     <ds:schemaRef ds:uri="http://schemas.openxmlformats.org/officeDocument/2006/bibliography"/>
   </ds:schemaRefs>

</xml_diff>